<commit_message>
fix Tutorial 5 and 7
</commit_message>
<xml_diff>
--- a/Tutorial_5/Tutorial 5.docx
+++ b/Tutorial_5/Tutorial 5.docx
@@ -7,7 +7,72 @@
         <w:pStyle w:val="Heading1"/>
       </w:pPr>
       <w:r>
-        <w:t>Tutorial 5</w:t>
+        <w:t xml:space="preserve">Tutorial </w:t>
+      </w:r>
+      <w:r>
+        <w:t>5</w:t>
+      </w:r>
+    </w:p>
+    <w:p/>
+    <w:p/>
+    <w:p>
+      <w:pPr>
+        <w:pStyle w:val="Heading2"/>
+      </w:pPr>
+      <w:r>
+        <w:t>Background Reading</w:t>
+      </w:r>
+    </w:p>
+    <w:p>
+      <w:r>
+        <w:drawing>
+          <wp:inline distT="0" distB="0" distL="0" distR="0" wp14:anchorId="39DD7A8B" wp14:editId="2F291466">
+            <wp:extent cx="5943600" cy="5091430"/>
+            <wp:effectExtent l="0" t="0" r="0" b="0"/>
+            <wp:docPr id="1393933053" name="Picture 1" descr="A group of math equations&#10;&#10;Description automatically generated"/>
+            <wp:cNvGraphicFramePr>
+              <a:graphicFrameLocks xmlns:a="http://schemas.openxmlformats.org/drawingml/2006/main" noChangeAspect="1"/>
+            </wp:cNvGraphicFramePr>
+            <a:graphic xmlns:a="http://schemas.openxmlformats.org/drawingml/2006/main">
+              <a:graphicData uri="http://schemas.openxmlformats.org/drawingml/2006/picture">
+                <pic:pic xmlns:pic="http://schemas.openxmlformats.org/drawingml/2006/picture">
+                  <pic:nvPicPr>
+                    <pic:cNvPr id="1393933053" name="Picture 1" descr="A group of math equations&#10;&#10;Description automatically generated"/>
+                    <pic:cNvPicPr/>
+                  </pic:nvPicPr>
+                  <pic:blipFill>
+                    <a:blip r:embed="rId5"/>
+                    <a:stretch>
+                      <a:fillRect/>
+                    </a:stretch>
+                  </pic:blipFill>
+                  <pic:spPr>
+                    <a:xfrm>
+                      <a:off x="0" y="0"/>
+                      <a:ext cx="5943600" cy="5091430"/>
+                    </a:xfrm>
+                    <a:prstGeom prst="rect">
+                      <a:avLst/>
+                    </a:prstGeom>
+                  </pic:spPr>
+                </pic:pic>
+              </a:graphicData>
+            </a:graphic>
+          </wp:inline>
+        </w:drawing>
+      </w:r>
+    </w:p>
+    <w:p>
+      <w:pPr>
+        <w:pStyle w:val="Heading2"/>
+      </w:pPr>
+    </w:p>
+    <w:p>
+      <w:pPr>
+        <w:pStyle w:val="Heading2"/>
+      </w:pPr>
+      <w:r>
+        <w:t>Questions</w:t>
       </w:r>
     </w:p>
     <w:p/>
@@ -132,6 +197,7 @@
           <w:rFonts w:ascii="Times New Roman" w:hAnsi="Times New Roman" w:cs="Times New Roman"/>
           <w:noProof/>
         </w:rPr>
+        <w:lastRenderedPageBreak/>
         <w:drawing>
           <wp:inline distT="0" distB="0" distL="0" distR="0" wp14:anchorId="7B662684" wp14:editId="4397364C">
             <wp:extent cx="3355243" cy="1931158"/>
@@ -150,7 +216,7 @@
                     </pic:cNvPicPr>
                   </pic:nvPicPr>
                   <pic:blipFill rotWithShape="1">
-                    <a:blip r:embed="rId5" cstate="print">
+                    <a:blip r:embed="rId6" cstate="print">
                       <a:extLst>
                         <a:ext uri="{28A0092B-C50C-407E-A947-70E740481C1C}">
                           <a14:useLocalDpi xmlns:a14="http://schemas.microsoft.com/office/drawing/2010/main" val="0"/>
@@ -668,16 +734,7 @@
           <w:i/>
           <w:iCs/>
         </w:rPr>
-        <w:t xml:space="preserve"> </w:t>
-      </w:r>
-      <w:proofErr w:type="spellStart"/>
-      <w:r>
-        <w:rPr>
-          <w:rFonts w:ascii="Times New Roman" w:hAnsi="Times New Roman" w:cs="Times New Roman"/>
-          <w:i/>
-          <w:iCs/>
-        </w:rPr>
-        <w:t>x</w:t>
+        <w:t xml:space="preserve"> x</w:t>
       </w:r>
       <w:r>
         <w:rPr>
@@ -688,7 +745,6 @@
         </w:rPr>
         <w:t>n</w:t>
       </w:r>
-      <w:proofErr w:type="spellEnd"/>
       <w:r>
         <w:rPr>
           <w:rFonts w:ascii="Times New Roman" w:hAnsi="Times New Roman" w:cs="Times New Roman"/>
@@ -732,25 +788,7 @@
           <w:i/>
           <w:iCs/>
         </w:rPr>
-        <w:t xml:space="preserve">z = </w:t>
-      </w:r>
-      <w:proofErr w:type="spellStart"/>
-      <w:r>
-        <w:rPr>
-          <w:rFonts w:ascii="Times New Roman" w:hAnsi="Times New Roman" w:cs="Times New Roman"/>
-          <w:i/>
-          <w:iCs/>
-        </w:rPr>
-        <w:t>wx</w:t>
-      </w:r>
-      <w:proofErr w:type="spellEnd"/>
-      <w:r>
-        <w:rPr>
-          <w:rFonts w:ascii="Times New Roman" w:hAnsi="Times New Roman" w:cs="Times New Roman"/>
-          <w:i/>
-          <w:iCs/>
-        </w:rPr>
-        <w:t xml:space="preserve"> + b</w:t>
+        <w:t>z = wx + b</w:t>
       </w:r>
     </w:p>
     <w:p>
@@ -826,25 +864,7 @@
           <w:i/>
           <w:iCs/>
         </w:rPr>
-        <w:t>L = - (</w:t>
-      </w:r>
-      <w:proofErr w:type="spellStart"/>
-      <w:r>
-        <w:rPr>
-          <w:rFonts w:ascii="Times New Roman" w:hAnsi="Times New Roman" w:cs="Times New Roman"/>
-          <w:i/>
-          <w:iCs/>
-        </w:rPr>
-        <w:t>ylog</w:t>
-      </w:r>
-      <w:proofErr w:type="spellEnd"/>
-      <w:r>
-        <w:rPr>
-          <w:rFonts w:ascii="Times New Roman" w:hAnsi="Times New Roman" w:cs="Times New Roman"/>
-          <w:i/>
-          <w:iCs/>
-        </w:rPr>
-        <w:t>(</w:t>
+        <w:t>L = - (ylog(</w:t>
       </w:r>
       <w:r>
         <w:rPr>
@@ -1258,6 +1278,9 @@
             </m:den>
           </m:f>
           <m:r>
+            <m:rPr>
+              <m:sty m:val="p"/>
+            </m:rPr>
             <w:rPr>
               <w:rFonts w:ascii="Times New Roman" w:eastAsiaTheme="minorEastAsia" w:hAnsi="Times New Roman" w:cs="Times New Roman"/>
             </w:rPr>
@@ -1453,35 +1476,43 @@
           <w:rFonts w:ascii="Times New Roman" w:hAnsi="Times New Roman" w:cs="Times New Roman"/>
         </w:rPr>
       </w:pPr>
-      <w:proofErr w:type="spellStart"/>
-      <w:r>
-        <w:rPr>
-          <w:rFonts w:ascii="Times New Roman" w:hAnsi="Times New Roman" w:cs="Times New Roman"/>
-          <w:i/>
-          <w:iCs/>
-        </w:rPr>
-        <w:t>w.x</w:t>
-      </w:r>
-      <w:proofErr w:type="spellEnd"/>
-      <w:r>
-        <w:rPr>
-          <w:rFonts w:ascii="Times New Roman" w:hAnsi="Times New Roman" w:cs="Times New Roman"/>
-          <w:i/>
-          <w:iCs/>
-        </w:rPr>
-        <w:t xml:space="preserve"> + b = </w:t>
-      </w:r>
-      <w:r>
-        <w:rPr>
-          <w:rFonts w:ascii="Times New Roman" w:hAnsi="Times New Roman" w:cs="Times New Roman"/>
-        </w:rPr>
-        <w:t>1.1 + 1</w:t>
-      </w:r>
-      <w:r>
-        <w:rPr>
-          <w:rFonts w:ascii="Times New Roman" w:hAnsi="Times New Roman" w:cs="Times New Roman"/>
-        </w:rPr>
-        <w:t>.2</w:t>
+      <w:r>
+        <w:rPr>
+          <w:rFonts w:ascii="Times New Roman" w:hAnsi="Times New Roman" w:cs="Times New Roman"/>
+          <w:i/>
+          <w:iCs/>
+        </w:rPr>
+        <w:t xml:space="preserve">w.x + b = </w:t>
+      </w:r>
+      <w:r>
+        <w:rPr>
+          <w:rFonts w:ascii="Times New Roman" w:hAnsi="Times New Roman" w:cs="Times New Roman"/>
+        </w:rPr>
+        <w:t>1</w:t>
+      </w:r>
+      <w:r>
+        <w:rPr>
+          <w:rFonts w:ascii="Times New Roman" w:hAnsi="Times New Roman" w:cs="Times New Roman"/>
+        </w:rPr>
+        <w:t>*</w:t>
+      </w:r>
+      <w:r>
+        <w:rPr>
+          <w:rFonts w:ascii="Times New Roman" w:hAnsi="Times New Roman" w:cs="Times New Roman"/>
+        </w:rPr>
+        <w:t>1 + 1</w:t>
+      </w:r>
+      <w:r>
+        <w:rPr>
+          <w:rFonts w:ascii="Times New Roman" w:hAnsi="Times New Roman" w:cs="Times New Roman"/>
+        </w:rPr>
+        <w:t>*</w:t>
+      </w:r>
+      <w:r>
+        <w:rPr>
+          <w:rFonts w:ascii="Times New Roman" w:hAnsi="Times New Roman" w:cs="Times New Roman"/>
+        </w:rPr>
+        <w:t>2</w:t>
       </w:r>
       <w:r>
         <w:rPr>
@@ -1999,7 +2030,19 @@
                     <w:rPr>
                       <w:rFonts w:ascii="Cambria Math" w:hAnsi="Cambria Math" w:cs="Times New Roman"/>
                     </w:rPr>
-                    <m:t>&amp;(σ(w⋅x+b)-y)</m:t>
+                    <m:t>&amp;(σ(w</m:t>
+                  </m:r>
+                  <m:r>
+                    <w:rPr>
+                      <w:rFonts w:ascii="Cambria Math" w:hAnsi="Cambria Math" w:cs="Times New Roman"/>
+                    </w:rPr>
+                    <m:t>*</m:t>
+                  </m:r>
+                  <m:r>
+                    <w:rPr>
+                      <w:rFonts w:ascii="Cambria Math" w:hAnsi="Cambria Math" w:cs="Times New Roman"/>
+                    </w:rPr>
+                    <m:t>x+b)-y)</m:t>
                   </m:r>
                   <m:sSub>
                     <m:sSubPr>
@@ -2032,7 +2075,19 @@
                     <w:rPr>
                       <w:rFonts w:ascii="Cambria Math" w:hAnsi="Cambria Math" w:cs="Times New Roman"/>
                     </w:rPr>
-                    <m:t>&amp;(σ(w⋅x+b)-y)</m:t>
+                    <m:t>&amp;(σ(w</m:t>
+                  </m:r>
+                  <m:r>
+                    <w:rPr>
+                      <w:rFonts w:ascii="Cambria Math" w:hAnsi="Cambria Math" w:cs="Times New Roman"/>
+                    </w:rPr>
+                    <m:t>*</m:t>
+                  </m:r>
+                  <m:r>
+                    <w:rPr>
+                      <w:rFonts w:ascii="Cambria Math" w:hAnsi="Cambria Math" w:cs="Times New Roman"/>
+                    </w:rPr>
+                    <m:t>x+b)-y)</m:t>
                   </m:r>
                   <m:sSub>
                     <m:sSubPr>
@@ -2065,7 +2120,19 @@
                     <w:rPr>
                       <w:rFonts w:ascii="Cambria Math" w:hAnsi="Cambria Math" w:cs="Times New Roman"/>
                     </w:rPr>
-                    <m:t>&amp;σ(w⋅x+b)-y</m:t>
+                    <m:t>&amp;σ(w</m:t>
+                  </m:r>
+                  <m:r>
+                    <w:rPr>
+                      <w:rFonts w:ascii="Cambria Math" w:hAnsi="Cambria Math" w:cs="Times New Roman"/>
+                    </w:rPr>
+                    <m:t>*</m:t>
+                  </m:r>
+                  <m:r>
+                    <w:rPr>
+                      <w:rFonts w:ascii="Cambria Math" w:hAnsi="Cambria Math" w:cs="Times New Roman"/>
+                    </w:rPr>
+                    <m:t>x+b)-y</m:t>
                   </m:r>
                 </m:e>
               </m:eqArr>
@@ -2314,7 +2381,16 @@
                     <w:rPr>
                       <w:rFonts w:ascii="Cambria Math" w:hAnsi="Cambria Math" w:cs="Times New Roman"/>
                     </w:rPr>
-                    <m:t>.1</m:t>
+                    <m:t>*</m:t>
+                  </m:r>
+                  <m:r>
+                    <m:rPr>
+                      <m:sty m:val="p"/>
+                    </m:rPr>
+                    <w:rPr>
+                      <w:rFonts w:ascii="Cambria Math" w:hAnsi="Cambria Math" w:cs="Times New Roman"/>
+                    </w:rPr>
+                    <m:t>1</m:t>
                   </m:r>
                 </m:e>
                 <m:e>
@@ -2322,7 +2398,19 @@
                     <w:rPr>
                       <w:rFonts w:ascii="Cambria Math" w:hAnsi="Cambria Math" w:cs="Times New Roman"/>
                     </w:rPr>
-                    <m:t>&amp;(-1.02).2</m:t>
+                    <m:t>&amp;(-1.02)</m:t>
+                  </m:r>
+                  <m:r>
+                    <w:rPr>
+                      <w:rFonts w:ascii="Cambria Math" w:hAnsi="Cambria Math" w:cs="Times New Roman"/>
+                    </w:rPr>
+                    <m:t>*</m:t>
+                  </m:r>
+                  <m:r>
+                    <w:rPr>
+                      <w:rFonts w:ascii="Cambria Math" w:hAnsi="Cambria Math" w:cs="Times New Roman"/>
+                    </w:rPr>
+                    <m:t>2</m:t>
                   </m:r>
                 </m:e>
                 <m:e>
@@ -3580,7 +3668,13 @@
                 <w:rPr>
                   <w:rFonts w:ascii="Cambria Math" w:eastAsiaTheme="minorEastAsia" w:hAnsi="Cambria Math" w:cs="Times New Roman"/>
                 </w:rPr>
-                <m:t>.1</m:t>
+                <m:t>*</m:t>
+              </m:r>
+              <m:r>
+                <w:rPr>
+                  <w:rFonts w:ascii="Cambria Math" w:eastAsiaTheme="minorEastAsia" w:hAnsi="Cambria Math" w:cs="Times New Roman"/>
+                </w:rPr>
+                <m:t>1</m:t>
               </m:r>
             </m:e>
           </m:eqArr>
@@ -3686,13 +3780,46 @@
                   </m:r>
                 </m:sup>
               </m:sSup>
+            </m:e>
+          </m:eqArr>
+        </m:oMath>
+      </m:oMathPara>
+    </w:p>
+    <w:p>
+      <w:pPr>
+        <w:rPr>
+          <w:rFonts w:ascii="Times New Roman" w:eastAsiaTheme="minorEastAsia" w:hAnsi="Times New Roman" w:cs="Times New Roman"/>
+          <w:i/>
+        </w:rPr>
+      </w:pPr>
+      <w:r>
+        <w:rPr>
+          <w:rFonts w:ascii="Times New Roman" w:eastAsiaTheme="minorEastAsia" w:hAnsi="Times New Roman" w:cs="Times New Roman"/>
+          <w:i/>
+        </w:rPr>
+        <w:t>and</w:t>
+      </w:r>
+    </w:p>
+    <w:p>
+      <w:pPr>
+        <w:rPr>
+          <w:rFonts w:ascii="Times New Roman" w:eastAsiaTheme="minorEastAsia" w:hAnsi="Times New Roman" w:cs="Times New Roman"/>
+          <w:i/>
+        </w:rPr>
+      </w:pPr>
+      <m:oMathPara>
+        <m:oMathParaPr>
+          <m:jc m:val="left"/>
+        </m:oMathParaPr>
+        <m:oMath>
+          <m:eqArr>
+            <m:eqArrPr>
               <m:ctrlPr>
                 <w:rPr>
-                  <w:rFonts w:ascii="Cambria Math" w:eastAsia="Cambria Math" w:hAnsi="Cambria Math" w:cs="Cambria Math"/>
-                  <w:i/>
+                  <w:rFonts w:ascii="Cambria Math" w:eastAsiaTheme="minorEastAsia" w:hAnsi="Cambria Math" w:cs="Times New Roman"/>
                 </w:rPr>
               </m:ctrlPr>
-            </m:e>
+            </m:eqArrPr>
             <m:e>
               <m:r>
                 <w:rPr>
@@ -3743,23 +3870,14 @@
           <w:rStyle w:val="Hyperlink"/>
         </w:rPr>
       </w:pPr>
-      <w:proofErr w:type="spellStart"/>
       <w:r>
         <w:rPr>
           <w:rFonts w:ascii="Times New Roman" w:eastAsiaTheme="minorEastAsia" w:hAnsi="Times New Roman" w:cs="Times New Roman"/>
           <w:i/>
         </w:rPr>
-        <w:t>Src</w:t>
-      </w:r>
-      <w:proofErr w:type="spellEnd"/>
-      <w:r>
-        <w:rPr>
-          <w:rFonts w:ascii="Times New Roman" w:eastAsiaTheme="minorEastAsia" w:hAnsi="Times New Roman" w:cs="Times New Roman"/>
-          <w:i/>
-        </w:rPr>
-        <w:t xml:space="preserve">: </w:t>
-      </w:r>
-      <w:hyperlink r:id="rId6" w:history="1">
+        <w:t xml:space="preserve">Src: </w:t>
+      </w:r>
+      <w:hyperlink r:id="rId7" w:history="1">
         <w:r>
           <w:rPr>
             <w:rStyle w:val="Hyperlink"/>
@@ -4493,6 +4611,28 @@
       <w:szCs w:val="29"/>
     </w:rPr>
   </w:style>
+  <w:style w:type="paragraph" w:styleId="Heading2">
+    <w:name w:val="heading 2"/>
+    <w:basedOn w:val="Normal"/>
+    <w:next w:val="Normal"/>
+    <w:link w:val="Heading2Char"/>
+    <w:uiPriority w:val="9"/>
+    <w:unhideWhenUsed/>
+    <w:qFormat/>
+    <w:rsid w:val="00D16C93"/>
+    <w:pPr>
+      <w:keepNext/>
+      <w:keepLines/>
+      <w:spacing w:before="40" w:after="0"/>
+      <w:outlineLvl w:val="1"/>
+    </w:pPr>
+    <w:rPr>
+      <w:rFonts w:asciiTheme="majorHAnsi" w:eastAsiaTheme="majorEastAsia" w:hAnsiTheme="majorHAnsi" w:cstheme="majorBidi"/>
+      <w:color w:val="2F5496" w:themeColor="accent1" w:themeShade="BF"/>
+      <w:sz w:val="26"/>
+      <w:szCs w:val="23"/>
+    </w:rPr>
+  </w:style>
   <w:style w:type="character" w:default="1" w:styleId="DefaultParagraphFont">
     <w:name w:val="Default Paragraph Font"/>
     <w:uiPriority w:val="1"/>
@@ -4566,6 +4706,19 @@
     <w:rPr>
       <w:color w:val="954F72" w:themeColor="followedHyperlink"/>
       <w:u w:val="single"/>
+    </w:rPr>
+  </w:style>
+  <w:style w:type="character" w:customStyle="1" w:styleId="Heading2Char">
+    <w:name w:val="Heading 2 Char"/>
+    <w:basedOn w:val="DefaultParagraphFont"/>
+    <w:link w:val="Heading2"/>
+    <w:uiPriority w:val="9"/>
+    <w:rsid w:val="00D16C93"/>
+    <w:rPr>
+      <w:rFonts w:asciiTheme="majorHAnsi" w:eastAsiaTheme="majorEastAsia" w:hAnsiTheme="majorHAnsi" w:cstheme="majorBidi"/>
+      <w:color w:val="2F5496" w:themeColor="accent1" w:themeShade="BF"/>
+      <w:sz w:val="26"/>
+      <w:szCs w:val="23"/>
     </w:rPr>
   </w:style>
 </w:styles>

</xml_diff>